<commit_message>
update readme and data samples
</commit_message>
<xml_diff>
--- a/wire diagram.docx
+++ b/wire diagram.docx
@@ -50,7 +50,7 @@
         <mc:AlternateContent>
           <mc:Choice Requires="wps">
             <w:drawing>
-              <wp:anchor distT="0" distB="0" distL="114300" distR="114300" simplePos="0" relativeHeight="251682816" behindDoc="0" locked="0" layoutInCell="1" allowOverlap="1" wp14:anchorId="5E36DD9A" wp14:editId="79E03967">
+              <wp:anchor distT="0" distB="0" distL="114300" distR="114300" simplePos="0" relativeHeight="251682816" behindDoc="0" locked="0" layoutInCell="1" allowOverlap="1" wp14:anchorId="31FE1038" wp14:editId="7AC0F7A0">
                 <wp:simplePos x="0" y="0"/>
                 <wp:positionH relativeFrom="column">
                   <wp:posOffset>979170</wp:posOffset>
@@ -128,6 +128,112 @@
       <w:r>
         <w:t>Academic Year:  drop down</w:t>
       </w:r>
+      <w:r>
+        <w:t xml:space="preserve"> </w:t>
+      </w:r>
+      <w:proofErr w:type="gramStart"/>
+      <w:r>
+        <w:t xml:space="preserve">   (</w:t>
+      </w:r>
+      <w:proofErr w:type="gramEnd"/>
+      <w:r>
+        <w:t>2015-16, 2016-17, 2017-18, 2018-19)</w:t>
+      </w:r>
+    </w:p>
+    <w:p>
+      <w:r>
+        <w:rPr>
+          <w:noProof/>
+        </w:rPr>
+        <mc:AlternateContent>
+          <mc:Choice Requires="wps">
+            <w:drawing>
+              <wp:anchor distT="0" distB="0" distL="114300" distR="114300" simplePos="0" relativeHeight="251684864" behindDoc="0" locked="0" layoutInCell="1" allowOverlap="1" wp14:anchorId="623A052E" wp14:editId="5C92B532">
+                <wp:simplePos x="0" y="0"/>
+                <wp:positionH relativeFrom="column">
+                  <wp:posOffset>738909</wp:posOffset>
+                </wp:positionH>
+                <wp:positionV relativeFrom="paragraph">
+                  <wp:posOffset>185420</wp:posOffset>
+                </wp:positionV>
+                <wp:extent cx="755650" cy="205105"/>
+                <wp:effectExtent l="0" t="0" r="19050" b="10795"/>
+                <wp:wrapNone/>
+                <wp:docPr id="2" name="Rounded Rectangle 2"/>
+                <wp:cNvGraphicFramePr/>
+                <a:graphic xmlns:a="http://schemas.openxmlformats.org/drawingml/2006/main">
+                  <a:graphicData uri="http://schemas.microsoft.com/office/word/2010/wordprocessingShape">
+                    <wps:wsp>
+                      <wps:cNvSpPr/>
+                      <wps:spPr>
+                        <a:xfrm>
+                          <a:off x="0" y="0"/>
+                          <a:ext cx="755650" cy="205105"/>
+                        </a:xfrm>
+                        <a:prstGeom prst="roundRect">
+                          <a:avLst/>
+                        </a:prstGeom>
+                        <a:noFill/>
+                        <a:ln>
+                          <a:solidFill>
+                            <a:schemeClr val="tx1"/>
+                          </a:solidFill>
+                        </a:ln>
+                      </wps:spPr>
+                      <wps:style>
+                        <a:lnRef idx="2">
+                          <a:schemeClr val="accent6"/>
+                        </a:lnRef>
+                        <a:fillRef idx="1">
+                          <a:schemeClr val="lt1"/>
+                        </a:fillRef>
+                        <a:effectRef idx="0">
+                          <a:schemeClr val="accent6"/>
+                        </a:effectRef>
+                        <a:fontRef idx="minor">
+                          <a:schemeClr val="dk1"/>
+                        </a:fontRef>
+                      </wps:style>
+                      <wps:bodyPr rot="0" spcFirstLastPara="0" vertOverflow="overflow" horzOverflow="overflow" vert="horz" wrap="square" lIns="91440" tIns="45720" rIns="91440" bIns="45720" numCol="1" spcCol="0" rtlCol="0" fromWordArt="0" anchor="ctr" anchorCtr="0" forceAA="0" compatLnSpc="1">
+                        <a:prstTxWarp prst="textNoShape">
+                          <a:avLst/>
+                        </a:prstTxWarp>
+                        <a:noAutofit/>
+                      </wps:bodyPr>
+                    </wps:wsp>
+                  </a:graphicData>
+                </a:graphic>
+                <wp14:sizeRelH relativeFrom="margin">
+                  <wp14:pctWidth>0</wp14:pctWidth>
+                </wp14:sizeRelH>
+                <wp14:sizeRelV relativeFrom="margin">
+                  <wp14:pctHeight>0</wp14:pctHeight>
+                </wp14:sizeRelV>
+              </wp:anchor>
+            </w:drawing>
+          </mc:Choice>
+          <mc:Fallback>
+            <w:pict>
+              <v:roundrect w14:anchorId="494F390F" id="Rounded Rectangle 2" o:spid="_x0000_s1026" style="position:absolute;margin-left:58.2pt;margin-top:14.6pt;width:59.5pt;height:16.15pt;z-index:251684864;visibility:visible;mso-wrap-style:square;mso-width-percent:0;mso-height-percent:0;mso-wrap-distance-left:9pt;mso-wrap-distance-top:0;mso-wrap-distance-right:9pt;mso-wrap-distance-bottom:0;mso-position-horizontal:absolute;mso-position-horizontal-relative:text;mso-position-vertical:absolute;mso-position-vertical-relative:text;mso-width-percent:0;mso-height-percent:0;mso-width-relative:margin;mso-height-relative:margin;v-text-anchor:middle" arcsize="10923f" o:gfxdata="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" filled="f" strokecolor="black [3213]" strokeweight="1pt">
+                <v:stroke joinstyle="miter"/>
+              </v:roundrect>
+            </w:pict>
+          </mc:Fallback>
+        </mc:AlternateContent>
+      </w:r>
+    </w:p>
+    <w:p>
+      <w:r>
+        <w:t xml:space="preserve">Data Type:   drop down </w:t>
+      </w:r>
+      <w:proofErr w:type="gramStart"/>
+      <w:r>
+        <w:t xml:space="preserve">   (</w:t>
+      </w:r>
+      <w:proofErr w:type="gramEnd"/>
+      <w:r>
+        <w:t>Course, Session, Assessment)</w:t>
+      </w:r>
     </w:p>
     <w:p/>
     <w:p>
@@ -138,7 +244,7 @@
         <mc:AlternateContent>
           <mc:Choice Requires="wps">
             <w:drawing>
-              <wp:anchor distT="0" distB="0" distL="114300" distR="114300" simplePos="0" relativeHeight="251672576" behindDoc="0" locked="0" layoutInCell="1" allowOverlap="1" wp14:anchorId="2B1EC9CD" wp14:editId="573074FE">
+              <wp:anchor distT="0" distB="0" distL="114300" distR="114300" simplePos="0" relativeHeight="251672576" behindDoc="0" locked="0" layoutInCell="1" allowOverlap="1" wp14:anchorId="57E8B9AC" wp14:editId="1627E1C4">
                 <wp:simplePos x="0" y="0"/>
                 <wp:positionH relativeFrom="column">
                   <wp:posOffset>1731108</wp:posOffset>
@@ -218,7 +324,7 @@
         <mc:AlternateContent>
           <mc:Choice Requires="wps">
             <w:drawing>
-              <wp:anchor distT="0" distB="0" distL="114300" distR="114300" simplePos="0" relativeHeight="251676672" behindDoc="0" locked="0" layoutInCell="1" allowOverlap="1" wp14:anchorId="56C05C88" wp14:editId="2CAAAD9E">
+              <wp:anchor distT="0" distB="0" distL="114300" distR="114300" simplePos="0" relativeHeight="251676672" behindDoc="0" locked="0" layoutInCell="1" allowOverlap="1" wp14:anchorId="130CCD5C" wp14:editId="6D2EFBE4">
                 <wp:simplePos x="0" y="0"/>
                 <wp:positionH relativeFrom="column">
                   <wp:posOffset>2071076</wp:posOffset>
@@ -298,7 +404,7 @@
         <mc:AlternateContent>
           <mc:Choice Requires="wps">
             <w:drawing>
-              <wp:anchor distT="0" distB="0" distL="114300" distR="114300" simplePos="0" relativeHeight="251659264" behindDoc="0" locked="0" layoutInCell="1" allowOverlap="1">
+              <wp:anchor distT="0" distB="0" distL="114300" distR="114300" simplePos="0" relativeHeight="251659264" behindDoc="0" locked="0" layoutInCell="1" allowOverlap="1" wp14:anchorId="3E823FE2" wp14:editId="25D983DD">
                 <wp:simplePos x="0" y="0"/>
                 <wp:positionH relativeFrom="column">
                   <wp:posOffset>714815</wp:posOffset>
@@ -392,7 +498,7 @@
         <mc:AlternateContent>
           <mc:Choice Requires="wps">
             <w:drawing>
-              <wp:anchor distT="0" distB="0" distL="114300" distR="114300" simplePos="0" relativeHeight="251668480" behindDoc="0" locked="0" layoutInCell="1" allowOverlap="1" wp14:anchorId="43EE0D4D" wp14:editId="1E811851">
+              <wp:anchor distT="0" distB="0" distL="114300" distR="114300" simplePos="0" relativeHeight="251668480" behindDoc="0" locked="0" layoutInCell="1" allowOverlap="1" wp14:anchorId="24A4890F" wp14:editId="572ABAC5">
                 <wp:simplePos x="0" y="0"/>
                 <wp:positionH relativeFrom="column">
                   <wp:posOffset>312322</wp:posOffset>
@@ -472,7 +578,7 @@
         <mc:AlternateContent>
           <mc:Choice Requires="wps">
             <w:drawing>
-              <wp:anchor distT="0" distB="0" distL="114300" distR="114300" simplePos="0" relativeHeight="251666432" behindDoc="0" locked="0" layoutInCell="1" allowOverlap="1" wp14:anchorId="5C41B19F" wp14:editId="5F481101">
+              <wp:anchor distT="0" distB="0" distL="114300" distR="114300" simplePos="0" relativeHeight="251666432" behindDoc="0" locked="0" layoutInCell="1" allowOverlap="1" wp14:anchorId="1D4C0BDC" wp14:editId="096FA6CE">
                 <wp:simplePos x="0" y="0"/>
                 <wp:positionH relativeFrom="column">
                   <wp:posOffset>-19538</wp:posOffset>
@@ -562,7 +668,7 @@
         <mc:AlternateContent>
           <mc:Choice Requires="wps">
             <w:drawing>
-              <wp:anchor distT="0" distB="0" distL="114300" distR="114300" simplePos="0" relativeHeight="251678720" behindDoc="0" locked="0" layoutInCell="1" allowOverlap="1" wp14:anchorId="63A4FAEE" wp14:editId="4B3B64E9">
+              <wp:anchor distT="0" distB="0" distL="114300" distR="114300" simplePos="0" relativeHeight="251678720" behindDoc="0" locked="0" layoutInCell="1" allowOverlap="1" wp14:anchorId="1B5EE2F0" wp14:editId="2234CA36">
                 <wp:simplePos x="0" y="0"/>
                 <wp:positionH relativeFrom="column">
                   <wp:posOffset>2074447</wp:posOffset>
@@ -642,7 +748,7 @@
         <mc:AlternateContent>
           <mc:Choice Requires="wps">
             <w:drawing>
-              <wp:anchor distT="0" distB="0" distL="114300" distR="114300" simplePos="0" relativeHeight="251674624" behindDoc="0" locked="0" layoutInCell="1" allowOverlap="1" wp14:anchorId="22472967" wp14:editId="1F0C26C4">
+              <wp:anchor distT="0" distB="0" distL="114300" distR="114300" simplePos="0" relativeHeight="251674624" behindDoc="0" locked="0" layoutInCell="1" allowOverlap="1" wp14:anchorId="5E3E35DC" wp14:editId="13A51443">
                 <wp:simplePos x="0" y="0"/>
                 <wp:positionH relativeFrom="column">
                   <wp:posOffset>1731109</wp:posOffset>
@@ -722,7 +828,7 @@
         <mc:AlternateContent>
           <mc:Choice Requires="wps">
             <w:drawing>
-              <wp:anchor distT="0" distB="0" distL="114300" distR="114300" simplePos="0" relativeHeight="251670528" behindDoc="0" locked="0" layoutInCell="1" allowOverlap="1" wp14:anchorId="06C27F80" wp14:editId="6EA20A5E">
+              <wp:anchor distT="0" distB="0" distL="114300" distR="114300" simplePos="0" relativeHeight="251670528" behindDoc="0" locked="0" layoutInCell="1" allowOverlap="1" wp14:anchorId="3F0711ED" wp14:editId="0D4784CC">
                 <wp:simplePos x="0" y="0"/>
                 <wp:positionH relativeFrom="column">
                   <wp:posOffset>715107</wp:posOffset>
@@ -850,7 +956,7 @@
         <mc:AlternateContent>
           <mc:Choice Requires="wps">
             <w:drawing>
-              <wp:anchor distT="0" distB="0" distL="114300" distR="114300" simplePos="0" relativeHeight="251680768" behindDoc="0" locked="0" layoutInCell="1" allowOverlap="1" wp14:anchorId="25ABCD40" wp14:editId="4AEDE96A">
+              <wp:anchor distT="0" distB="0" distL="114300" distR="114300" simplePos="0" relativeHeight="251680768" behindDoc="0" locked="0" layoutInCell="1" allowOverlap="1" wp14:anchorId="0BBE3578" wp14:editId="1B15E848">
                 <wp:simplePos x="0" y="0"/>
                 <wp:positionH relativeFrom="column">
                   <wp:posOffset>-37270</wp:posOffset>
@@ -956,6 +1062,14 @@
         </w:rPr>
         <w:t>Year 1 Results</w:t>
       </w:r>
+      <w:r>
+        <w:rPr>
+          <w:noProof/>
+        </w:rPr>
+        <w:t xml:space="preserve"> (Orange = FALL; Blue = Winter; Green = Spring/Summer)</w:t>
+      </w:r>
+      <w:bookmarkStart w:id="0" w:name="_GoBack"/>
+      <w:bookmarkEnd w:id="0"/>
     </w:p>
     <w:p>
       <w:pPr>
@@ -1880,8 +1994,6 @@
           <w:noProof/>
         </w:rPr>
       </w:pPr>
-      <w:bookmarkStart w:id="0" w:name="_GoBack"/>
-      <w:bookmarkEnd w:id="0"/>
     </w:p>
     <w:p>
       <w:pPr>
@@ -1955,27 +2067,6 @@
         </w:rPr>
         <w:t>Results</w:t>
       </w:r>
-    </w:p>
-    <w:p>
-      <w:pPr>
-        <w:rPr>
-          <w:noProof/>
-        </w:rPr>
-      </w:pPr>
-    </w:p>
-    <w:p>
-      <w:pPr>
-        <w:rPr>
-          <w:noProof/>
-        </w:rPr>
-      </w:pPr>
-    </w:p>
-    <w:p>
-      <w:pPr>
-        <w:rPr>
-          <w:noProof/>
-        </w:rPr>
-      </w:pPr>
     </w:p>
     <w:p/>
     <w:sectPr>

</xml_diff>

<commit_message>
data, readme, wire diagram updates
</commit_message>
<xml_diff>
--- a/wire diagram.docx
+++ b/wire diagram.docx
@@ -5343,8 +5343,6 @@
                 </wp:inline>
               </w:drawing>
             </w:r>
-            <w:bookmarkStart w:id="0" w:name="_GoBack"/>
-            <w:bookmarkEnd w:id="0"/>
           </w:p>
         </w:tc>
         <w:tc>
@@ -6418,36 +6416,10 @@
     <w:p/>
     <w:p>
       <w:r>
-        <w:t>Course Name = Full Name or created manually after download based on Full Name and Faculty list – show in search results</w:t>
+        <w:t>See readme for data file descriptions</w:t>
       </w:r>
-    </w:p>
-    <w:p>
-      <w:r>
-        <w:t xml:space="preserve">Faculty = </w:t>
-      </w:r>
-      <w:proofErr w:type="spellStart"/>
-      <w:r>
-        <w:t>eclass</w:t>
-      </w:r>
-      <w:proofErr w:type="spellEnd"/>
-      <w:r>
-        <w:t xml:space="preserve"> course category – </w:t>
-      </w:r>
-      <w:proofErr w:type="gramStart"/>
-      <w:r>
-        <w:t>non searchable</w:t>
-      </w:r>
-      <w:proofErr w:type="gramEnd"/>
-    </w:p>
-    <w:p>
-      <w:r>
-        <w:t>Category = comma separated faculty tags – create drop down list based on entered options</w:t>
-      </w:r>
-    </w:p>
-    <w:p>
-      <w:r>
-        <w:t>Instructors = comma separated course instructors – searchable – as you type options in database are revealed – you can add more than one (i.e. ‘or’ based search)</w:t>
-      </w:r>
+      <w:bookmarkStart w:id="0" w:name="_GoBack"/>
+      <w:bookmarkEnd w:id="0"/>
     </w:p>
     <w:sectPr>
       <w:type w:val="continuous"/>

</xml_diff>